<commit_message>
atualizando aterfatos 18 e 19
</commit_message>
<xml_diff>
--- a/19. Regras de negócio.docx
+++ b/19. Regras de negócio.docx
@@ -18,26 +18,35 @@
     </w:p>
     <w:p>
       <w:pPr>
-        <w:rPr>
-          <w:b w:val="1"/>
-        </w:rPr>
-      </w:pPr>
-      <w:r>
-        <w:rPr>
-          <w:rtl w:val="0"/>
-        </w:rPr>
-      </w:r>
-    </w:p>
-    <w:p>
-      <w:pPr>
-        <w:rPr/>
-      </w:pPr>
-      <w:r>
-        <w:rPr>
-          <w:b w:val="1"/>
-          <w:rtl w:val="0"/>
-        </w:rPr>
-        <w:t xml:space="preserve">RN01: </w:t>
+        <w:jc w:val="both"/>
+        <w:rPr>
+          <w:b w:val="1"/>
+        </w:rPr>
+      </w:pPr>
+      <w:r>
+        <w:rPr>
+          <w:rtl w:val="0"/>
+        </w:rPr>
+      </w:r>
+    </w:p>
+    <w:p>
+      <w:pPr>
+        <w:jc w:val="both"/>
+        <w:rPr/>
+      </w:pPr>
+      <w:r>
+        <w:rPr>
+          <w:b w:val="1"/>
+          <w:rtl w:val="0"/>
+        </w:rPr>
+        <w:t xml:space="preserve">RN0001</w:t>
+      </w:r>
+      <w:r>
+        <w:rPr>
+          <w:b w:val="1"/>
+          <w:rtl w:val="0"/>
+        </w:rPr>
+        <w:t xml:space="preserve">: </w:t>
       </w:r>
       <w:r>
         <w:rPr>
@@ -48,50 +57,87 @@
     </w:p>
     <w:p>
       <w:pPr>
-        <w:rPr/>
-      </w:pPr>
-      <w:r>
-        <w:rPr>
-          <w:b w:val="1"/>
-          <w:rtl w:val="0"/>
-        </w:rPr>
-        <w:t xml:space="preserve">RN02: </w:t>
-      </w:r>
-      <w:r>
-        <w:rPr>
-          <w:rtl w:val="0"/>
-        </w:rPr>
-        <w:t xml:space="preserve">Somente serão aceitos pagamento por boleto bancário.</w:t>
-      </w:r>
-    </w:p>
-    <w:p>
-      <w:pPr>
-        <w:rPr/>
-      </w:pPr>
-      <w:r>
-        <w:rPr>
-          <w:b w:val="1"/>
-          <w:rtl w:val="0"/>
-        </w:rPr>
-        <w:t xml:space="preserve">RN03: </w:t>
-      </w:r>
-      <w:r>
-        <w:rPr>
-          <w:rtl w:val="0"/>
-        </w:rPr>
-        <w:t xml:space="preserve">Somente serão aceitos pedidos ao qual o cliente informar as medidas exatas do manequim.</w:t>
-      </w:r>
-    </w:p>
-    <w:p>
-      <w:pPr>
-        <w:rPr/>
-      </w:pPr>
-      <w:r>
-        <w:rPr>
-          <w:b w:val="1"/>
-          <w:rtl w:val="0"/>
-        </w:rPr>
-        <w:t xml:space="preserve">RN04: </w:t>
+        <w:jc w:val="both"/>
+        <w:rPr/>
+      </w:pPr>
+      <w:r>
+        <w:rPr>
+          <w:b w:val="1"/>
+          <w:rtl w:val="0"/>
+        </w:rPr>
+        <w:t xml:space="preserve">RN0002</w:t>
+      </w:r>
+      <w:r>
+        <w:rPr>
+          <w:b w:val="1"/>
+          <w:rtl w:val="0"/>
+        </w:rPr>
+        <w:t xml:space="preserve">: </w:t>
+      </w:r>
+      <w:r>
+        <w:rPr>
+          <w:rtl w:val="0"/>
+        </w:rPr>
+        <w:t xml:space="preserve">Somente serão aceitos pagamento por </w:t>
+      </w:r>
+      <w:r>
+        <w:rPr>
+          <w:b w:val="1"/>
+          <w:rtl w:val="0"/>
+        </w:rPr>
+        <w:t xml:space="preserve">boleto bancário</w:t>
+      </w:r>
+      <w:r>
+        <w:rPr>
+          <w:rtl w:val="0"/>
+        </w:rPr>
+        <w:t xml:space="preserve">. (cartão de crédito ou débito ?)</w:t>
+      </w:r>
+    </w:p>
+    <w:p>
+      <w:pPr>
+        <w:jc w:val="both"/>
+        <w:rPr/>
+      </w:pPr>
+      <w:r>
+        <w:rPr>
+          <w:b w:val="1"/>
+          <w:rtl w:val="0"/>
+        </w:rPr>
+        <w:t xml:space="preserve">RN0003</w:t>
+      </w:r>
+      <w:r>
+        <w:rPr>
+          <w:b w:val="1"/>
+          <w:rtl w:val="0"/>
+        </w:rPr>
+        <w:t xml:space="preserve">: </w:t>
+      </w:r>
+      <w:r>
+        <w:rPr>
+          <w:rtl w:val="0"/>
+        </w:rPr>
+        <w:t xml:space="preserve">Somente serão aceitos pedidos ao qual o cliente informa as características do produto desejado.</w:t>
+      </w:r>
+    </w:p>
+    <w:p>
+      <w:pPr>
+        <w:jc w:val="both"/>
+        <w:rPr/>
+      </w:pPr>
+      <w:r>
+        <w:rPr>
+          <w:b w:val="1"/>
+          <w:rtl w:val="0"/>
+        </w:rPr>
+        <w:t xml:space="preserve">RN0004</w:t>
+      </w:r>
+      <w:r>
+        <w:rPr>
+          <w:b w:val="1"/>
+          <w:rtl w:val="0"/>
+        </w:rPr>
+        <w:t xml:space="preserve">: </w:t>
       </w:r>
       <w:r>
         <w:rPr>
@@ -102,20 +148,130 @@
     </w:p>
     <w:p>
       <w:pPr>
-        <w:rPr/>
-      </w:pPr>
-      <w:r>
-        <w:rPr>
-          <w:b w:val="1"/>
-          <w:rtl w:val="0"/>
-        </w:rPr>
-        <w:t xml:space="preserve">RN05: </w:t>
-      </w:r>
-      <w:r>
-        <w:rPr>
-          <w:rtl w:val="0"/>
-        </w:rPr>
-        <w:t xml:space="preserve">O pedido será processado somente quando o cliente informar endereço.</w:t>
+        <w:jc w:val="both"/>
+        <w:rPr/>
+      </w:pPr>
+      <w:r>
+        <w:rPr>
+          <w:b w:val="1"/>
+          <w:rtl w:val="0"/>
+        </w:rPr>
+        <w:t xml:space="preserve">RN0005</w:t>
+      </w:r>
+      <w:r>
+        <w:rPr>
+          <w:b w:val="1"/>
+          <w:rtl w:val="0"/>
+        </w:rPr>
+        <w:t xml:space="preserve">: </w:t>
+      </w:r>
+      <w:r>
+        <w:rPr>
+          <w:rtl w:val="0"/>
+        </w:rPr>
+        <w:t xml:space="preserve">O pedido será processado somente quando o cliente informar todos os dados obrigatórios.</w:t>
+      </w:r>
+    </w:p>
+    <w:p>
+      <w:pPr>
+        <w:jc w:val="both"/>
+        <w:rPr/>
+      </w:pPr>
+      <w:r>
+        <w:rPr>
+          <w:b w:val="1"/>
+          <w:rtl w:val="0"/>
+        </w:rPr>
+        <w:t xml:space="preserve">RN0006</w:t>
+      </w:r>
+      <w:r>
+        <w:rPr>
+          <w:b w:val="1"/>
+          <w:rtl w:val="0"/>
+        </w:rPr>
+        <w:t xml:space="preserve">: </w:t>
+      </w:r>
+      <w:r>
+        <w:rPr>
+          <w:rtl w:val="0"/>
+        </w:rPr>
+        <w:t xml:space="preserve">O produto poderá ser devolvido se atender às características de de garantia e/ou produto com defeito.</w:t>
+      </w:r>
+    </w:p>
+    <w:p>
+      <w:pPr>
+        <w:jc w:val="both"/>
+        <w:rPr/>
+      </w:pPr>
+      <w:r>
+        <w:rPr>
+          <w:b w:val="1"/>
+          <w:rtl w:val="0"/>
+        </w:rPr>
+        <w:t xml:space="preserve">RN0007</w:t>
+      </w:r>
+      <w:r>
+        <w:rPr>
+          <w:rtl w:val="0"/>
+        </w:rPr>
+        <w:t xml:space="preserve">: O produto pode ser cancelado antes da entrega, atendendo a política de cancelamento da loja.</w:t>
+      </w:r>
+    </w:p>
+    <w:p>
+      <w:pPr>
+        <w:jc w:val="both"/>
+        <w:rPr/>
+      </w:pPr>
+      <w:r>
+        <w:rPr>
+          <w:b w:val="1"/>
+          <w:rtl w:val="0"/>
+        </w:rPr>
+        <w:t xml:space="preserve">RN0008</w:t>
+      </w:r>
+      <w:r>
+        <w:rPr>
+          <w:rtl w:val="0"/>
+        </w:rPr>
+        <w:t xml:space="preserve">: Para a confirmação dos dados do cliente, será feito uma autenticação por e-mail e/ou celular.</w:t>
+      </w:r>
+    </w:p>
+    <w:p>
+      <w:pPr>
+        <w:jc w:val="both"/>
+        <w:rPr/>
+      </w:pPr>
+      <w:r>
+        <w:rPr>
+          <w:b w:val="1"/>
+          <w:rtl w:val="0"/>
+        </w:rPr>
+        <w:t xml:space="preserve">RN0009</w:t>
+      </w:r>
+      <w:r>
+        <w:rPr>
+          <w:rtl w:val="0"/>
+        </w:rPr>
+        <w:t xml:space="preserve">: Para gerar a nota fiscal da compra, é necessário a confirmação do pagamento.</w:t>
+      </w:r>
+    </w:p>
+    <w:p>
+      <w:pPr>
+        <w:jc w:val="both"/>
+        <w:rPr/>
+      </w:pPr>
+      <w:r>
+        <w:rPr>
+          <w:b w:val="1"/>
+          <w:rtl w:val="0"/>
+        </w:rPr>
+        <w:t xml:space="preserve">RN0010</w:t>
+      </w:r>
+      <w:r>
+        <w:rPr>
+          <w:rtl w:val="0"/>
+        </w:rPr>
+        <w:t xml:space="preserve">: Os valores dos produtos apenas serão alterados pelo proprietário.</w:t>
       </w:r>
     </w:p>
     <w:sectPr>
@@ -257,6 +413,134 @@
     <w:rPr>
       <w:sz w:val="52"/>
       <w:szCs w:val="52"/>
+    </w:rPr>
+  </w:style>
+  <w:style w:type="paragraph" w:styleId="Normal" w:default="1">
+    <w:name w:val="normal"/>
+  </w:style>
+  <w:style w:type="table" w:styleId="TableNormal" w:default="1">
+    <w:name w:val="Table Normal"/>
+  </w:style>
+  <w:style w:type="paragraph" w:styleId="Heading1">
+    <w:name w:val="heading 1"/>
+    <w:basedOn w:val="Normal"/>
+    <w:next w:val="Normal"/>
+    <w:pPr>
+      <w:keepNext w:val="1"/>
+      <w:keepLines w:val="1"/>
+      <w:spacing w:after="120" w:before="400" w:lineRule="auto"/>
+    </w:pPr>
+    <w:rPr>
+      <w:sz w:val="40"/>
+      <w:szCs w:val="40"/>
+    </w:rPr>
+  </w:style>
+  <w:style w:type="paragraph" w:styleId="Heading2">
+    <w:name w:val="heading 2"/>
+    <w:basedOn w:val="Normal"/>
+    <w:next w:val="Normal"/>
+    <w:pPr>
+      <w:keepNext w:val="1"/>
+      <w:keepLines w:val="1"/>
+      <w:spacing w:after="120" w:before="360" w:lineRule="auto"/>
+    </w:pPr>
+    <w:rPr>
+      <w:b w:val="0"/>
+      <w:sz w:val="32"/>
+      <w:szCs w:val="32"/>
+    </w:rPr>
+  </w:style>
+  <w:style w:type="paragraph" w:styleId="Heading3">
+    <w:name w:val="heading 3"/>
+    <w:basedOn w:val="Normal"/>
+    <w:next w:val="Normal"/>
+    <w:pPr>
+      <w:keepNext w:val="1"/>
+      <w:keepLines w:val="1"/>
+      <w:spacing w:after="80" w:before="320" w:lineRule="auto"/>
+    </w:pPr>
+    <w:rPr>
+      <w:b w:val="0"/>
+      <w:color w:val="434343"/>
+      <w:sz w:val="28"/>
+      <w:szCs w:val="28"/>
+    </w:rPr>
+  </w:style>
+  <w:style w:type="paragraph" w:styleId="Heading4">
+    <w:name w:val="heading 4"/>
+    <w:basedOn w:val="Normal"/>
+    <w:next w:val="Normal"/>
+    <w:pPr>
+      <w:keepNext w:val="1"/>
+      <w:keepLines w:val="1"/>
+      <w:spacing w:after="80" w:before="280" w:lineRule="auto"/>
+    </w:pPr>
+    <w:rPr>
+      <w:color w:val="666666"/>
+      <w:sz w:val="24"/>
+      <w:szCs w:val="24"/>
+    </w:rPr>
+  </w:style>
+  <w:style w:type="paragraph" w:styleId="Heading5">
+    <w:name w:val="heading 5"/>
+    <w:basedOn w:val="Normal"/>
+    <w:next w:val="Normal"/>
+    <w:pPr>
+      <w:keepNext w:val="1"/>
+      <w:keepLines w:val="1"/>
+      <w:spacing w:after="80" w:before="240" w:lineRule="auto"/>
+    </w:pPr>
+    <w:rPr>
+      <w:color w:val="666666"/>
+      <w:sz w:val="22"/>
+      <w:szCs w:val="22"/>
+    </w:rPr>
+  </w:style>
+  <w:style w:type="paragraph" w:styleId="Heading6">
+    <w:name w:val="heading 6"/>
+    <w:basedOn w:val="Normal"/>
+    <w:next w:val="Normal"/>
+    <w:pPr>
+      <w:keepNext w:val="1"/>
+      <w:keepLines w:val="1"/>
+      <w:spacing w:after="80" w:before="240" w:lineRule="auto"/>
+    </w:pPr>
+    <w:rPr>
+      <w:i w:val="1"/>
+      <w:color w:val="666666"/>
+      <w:sz w:val="22"/>
+      <w:szCs w:val="22"/>
+    </w:rPr>
+  </w:style>
+  <w:style w:type="paragraph" w:styleId="Title">
+    <w:name w:val="Title"/>
+    <w:basedOn w:val="Normal"/>
+    <w:next w:val="Normal"/>
+    <w:pPr>
+      <w:keepNext w:val="1"/>
+      <w:keepLines w:val="1"/>
+      <w:spacing w:after="60" w:before="0" w:lineRule="auto"/>
+    </w:pPr>
+    <w:rPr>
+      <w:sz w:val="52"/>
+      <w:szCs w:val="52"/>
+    </w:rPr>
+  </w:style>
+  <w:style w:type="paragraph" w:styleId="Subtitle">
+    <w:name w:val="Subtitle"/>
+    <w:basedOn w:val="Normal"/>
+    <w:next w:val="Normal"/>
+    <w:pPr>
+      <w:keepNext w:val="1"/>
+      <w:keepLines w:val="1"/>
+      <w:spacing w:after="320" w:before="0" w:lineRule="auto"/>
+    </w:pPr>
+    <w:rPr>
+      <w:rFonts w:ascii="Arial" w:cs="Arial" w:eastAsia="Arial" w:hAnsi="Arial"/>
+      <w:i w:val="0"/>
+      <w:color w:val="666666"/>
+      <w:sz w:val="30"/>
+      <w:szCs w:val="30"/>
     </w:rPr>
   </w:style>
   <w:style w:type="paragraph" w:styleId="Subtitle">
@@ -597,4 +881,19 @@
   </a:objectDefaults>
   <a:extraClrSchemeLst/>
 </a:theme>
+</file>
+
+<file path=customXML/item1.xml><?xml version="1.0" encoding="utf-8"?>
+<go:gDocsCustomXmlDataStorage xmlns:go="http://customooxmlschemas.google.com/" xmlns:r="http://schemas.openxmlformats.org/officeDocument/2006/relationships">
+  <go:docsCustomData xmlns:go="http://customooxmlschemas.google.com/" roundtripDataSignature="AMtx7mg2fBEmfVIIWMI1//CD+G4plVX9cg==">AMUW2mUZuPWYHM0yUnPw7sx8YyWSoDy6qLjohLir/j75E8wOcqJLxf4UL9Z3ozETcj5xpZ+hGAegZXC5kiZpIAJObjDS9kpjZtOUyvmdhtXMAwnAsLL9C04=</go:docsCustomData>
+</go:gDocsCustomXmlDataStorage>
+</file>
+
+<file path=customXML/itemProps1.xml><?xml version="1.0" encoding="utf-8"?>
+<ds:datastoreItem xmlns:ds="http://schemas.openxmlformats.org/officeDocument/2006/customXml" ds:itemID="{11111111-1234-1234-1234-123412341234}">
+  <ds:schemaRefs>
+    <ds:schemaRef ds:uri="http://schemas.openxmlformats.org/officeDocument/2006/relationships"/>
+    <ds:schemaRef ds:uri="http://customooxmlschemas.google.com/"/>
+  </ds:schemaRefs>
+</ds:datastoreItem>
 </file>
</xml_diff>

<commit_message>
Correção de todos os artefatos
</commit_message>
<xml_diff>
--- a/19. Regras de negócio.docx
+++ b/19. Regras de negócio.docx
@@ -4,6 +4,7 @@
   <w:body>
     <w:p>
       <w:pPr>
+        <w:jc w:val="center"/>
         <w:rPr>
           <w:b w:val="1"/>
         </w:rPr>
@@ -39,20 +40,13 @@
           <w:b w:val="1"/>
           <w:rtl w:val="0"/>
         </w:rPr>
-        <w:t xml:space="preserve">RN0001</w:t>
-      </w:r>
-      <w:r>
-        <w:rPr>
-          <w:b w:val="1"/>
-          <w:rtl w:val="0"/>
-        </w:rPr>
-        <w:t xml:space="preserve">: </w:t>
-      </w:r>
-      <w:r>
-        <w:rPr>
-          <w:rtl w:val="0"/>
-        </w:rPr>
-        <w:t xml:space="preserve">O pedido será entregue, somente quando ocorrer a confirmação do pagamento.</w:t>
+        <w:t xml:space="preserve">RN0001: </w:t>
+      </w:r>
+      <w:r>
+        <w:rPr>
+          <w:rtl w:val="0"/>
+        </w:rPr>
+        <w:t xml:space="preserve">Somente serão aceitos pedidos ao qual o cliente informa as características do produto desejado.</w:t>
       </w:r>
     </w:p>
     <w:p>
@@ -65,33 +59,13 @@
           <w:b w:val="1"/>
           <w:rtl w:val="0"/>
         </w:rPr>
-        <w:t xml:space="preserve">RN0002</w:t>
-      </w:r>
-      <w:r>
-        <w:rPr>
-          <w:b w:val="1"/>
-          <w:rtl w:val="0"/>
-        </w:rPr>
-        <w:t xml:space="preserve">: </w:t>
-      </w:r>
-      <w:r>
-        <w:rPr>
-          <w:rtl w:val="0"/>
-        </w:rPr>
-        <w:t xml:space="preserve">Somente serão aceitos pagamento por </w:t>
-      </w:r>
-      <w:r>
-        <w:rPr>
-          <w:b w:val="1"/>
-          <w:rtl w:val="0"/>
-        </w:rPr>
-        <w:t xml:space="preserve">boleto bancário</w:t>
-      </w:r>
-      <w:r>
-        <w:rPr>
-          <w:rtl w:val="0"/>
-        </w:rPr>
-        <w:t xml:space="preserve">. (cartão de crédito ou débito ?)</w:t>
+        <w:t xml:space="preserve">RN0002: </w:t>
+      </w:r>
+      <w:r>
+        <w:rPr>
+          <w:rtl w:val="0"/>
+        </w:rPr>
+        <w:t xml:space="preserve">Clientes que realizarem o pedido no qual o valor total seja acima de R$100,00 terão frete grátis.</w:t>
       </w:r>
     </w:p>
     <w:p>
@@ -104,20 +78,13 @@
           <w:b w:val="1"/>
           <w:rtl w:val="0"/>
         </w:rPr>
-        <w:t xml:space="preserve">RN0003</w:t>
-      </w:r>
-      <w:r>
-        <w:rPr>
-          <w:b w:val="1"/>
-          <w:rtl w:val="0"/>
-        </w:rPr>
-        <w:t xml:space="preserve">: </w:t>
-      </w:r>
-      <w:r>
-        <w:rPr>
-          <w:rtl w:val="0"/>
-        </w:rPr>
-        <w:t xml:space="preserve">Somente serão aceitos pedidos ao qual o cliente informa as características do produto desejado.</w:t>
+        <w:t xml:space="preserve">RN0003: </w:t>
+      </w:r>
+      <w:r>
+        <w:rPr>
+          <w:rtl w:val="0"/>
+        </w:rPr>
+        <w:t xml:space="preserve">O pedido será processado somente quando o cliente informar todos os dados obrigatórios.</w:t>
       </w:r>
     </w:p>
     <w:p>
@@ -130,20 +97,13 @@
           <w:b w:val="1"/>
           <w:rtl w:val="0"/>
         </w:rPr>
-        <w:t xml:space="preserve">RN0004</w:t>
-      </w:r>
-      <w:r>
-        <w:rPr>
-          <w:b w:val="1"/>
-          <w:rtl w:val="0"/>
-        </w:rPr>
-        <w:t xml:space="preserve">: </w:t>
-      </w:r>
-      <w:r>
-        <w:rPr>
-          <w:rtl w:val="0"/>
-        </w:rPr>
-        <w:t xml:space="preserve">Clientes que realizarem o pedido ao qual o valor total seja acima de R$100,00 terá frete grátis.</w:t>
+        <w:t xml:space="preserve">RN0004: </w:t>
+      </w:r>
+      <w:r>
+        <w:rPr>
+          <w:rtl w:val="0"/>
+        </w:rPr>
+        <w:t xml:space="preserve">O produto poderá ser devolvido se atender às características de garantia e/ou produto com defeito.</w:t>
       </w:r>
     </w:p>
     <w:p>
@@ -156,20 +116,13 @@
           <w:b w:val="1"/>
           <w:rtl w:val="0"/>
         </w:rPr>
-        <w:t xml:space="preserve">RN0005</w:t>
-      </w:r>
-      <w:r>
-        <w:rPr>
-          <w:b w:val="1"/>
-          <w:rtl w:val="0"/>
-        </w:rPr>
-        <w:t xml:space="preserve">: </w:t>
-      </w:r>
-      <w:r>
-        <w:rPr>
-          <w:rtl w:val="0"/>
-        </w:rPr>
-        <w:t xml:space="preserve">O pedido será processado somente quando o cliente informar todos os dados obrigatórios.</w:t>
+        <w:t xml:space="preserve">RN0005: </w:t>
+      </w:r>
+      <w:r>
+        <w:rPr>
+          <w:rtl w:val="0"/>
+        </w:rPr>
+        <w:t xml:space="preserve">O produto pode ser cancelado antes da entrega, atendendo a política de cancelamento da loja.</w:t>
       </w:r>
     </w:p>
     <w:p>
@@ -182,20 +135,13 @@
           <w:b w:val="1"/>
           <w:rtl w:val="0"/>
         </w:rPr>
-        <w:t xml:space="preserve">RN0006</w:t>
-      </w:r>
-      <w:r>
-        <w:rPr>
-          <w:b w:val="1"/>
-          <w:rtl w:val="0"/>
-        </w:rPr>
-        <w:t xml:space="preserve">: </w:t>
-      </w:r>
-      <w:r>
-        <w:rPr>
-          <w:rtl w:val="0"/>
-        </w:rPr>
-        <w:t xml:space="preserve">O produto poderá ser devolvido se atender às características de de garantia e/ou produto com defeito.</w:t>
+        <w:t xml:space="preserve">RN0006: </w:t>
+      </w:r>
+      <w:r>
+        <w:rPr>
+          <w:rtl w:val="0"/>
+        </w:rPr>
+        <w:t xml:space="preserve">Para a confirmação dos dados do cliente, será feito uma autenticação por e-mail e/ou celular.</w:t>
       </w:r>
     </w:p>
     <w:p>
@@ -214,7 +160,7 @@
         <w:rPr>
           <w:rtl w:val="0"/>
         </w:rPr>
-        <w:t xml:space="preserve">: O produto pode ser cancelado antes da entrega, atendendo a política de cancelamento da loja.</w:t>
+        <w:t xml:space="preserve">: Para gerar a nota fiscal da compra, é necessário a confirmação do pagamento.</w:t>
       </w:r>
     </w:p>
     <w:p>
@@ -228,44 +174,6 @@
           <w:rtl w:val="0"/>
         </w:rPr>
         <w:t xml:space="preserve">RN0008</w:t>
-      </w:r>
-      <w:r>
-        <w:rPr>
-          <w:rtl w:val="0"/>
-        </w:rPr>
-        <w:t xml:space="preserve">: Para a confirmação dos dados do cliente, será feito uma autenticação por e-mail e/ou celular.</w:t>
-      </w:r>
-    </w:p>
-    <w:p>
-      <w:pPr>
-        <w:jc w:val="both"/>
-        <w:rPr/>
-      </w:pPr>
-      <w:r>
-        <w:rPr>
-          <w:b w:val="1"/>
-          <w:rtl w:val="0"/>
-        </w:rPr>
-        <w:t xml:space="preserve">RN0009</w:t>
-      </w:r>
-      <w:r>
-        <w:rPr>
-          <w:rtl w:val="0"/>
-        </w:rPr>
-        <w:t xml:space="preserve">: Para gerar a nota fiscal da compra, é necessário a confirmação do pagamento.</w:t>
-      </w:r>
-    </w:p>
-    <w:p>
-      <w:pPr>
-        <w:jc w:val="both"/>
-        <w:rPr/>
-      </w:pPr>
-      <w:r>
-        <w:rPr>
-          <w:b w:val="1"/>
-          <w:rtl w:val="0"/>
-        </w:rPr>
-        <w:t xml:space="preserve">RN0010</w:t>
       </w:r>
       <w:r>
         <w:rPr>
@@ -524,6 +432,134 @@
     <w:rPr>
       <w:sz w:val="52"/>
       <w:szCs w:val="52"/>
+    </w:rPr>
+  </w:style>
+  <w:style w:type="paragraph" w:styleId="Normal" w:default="1">
+    <w:name w:val="normal"/>
+  </w:style>
+  <w:style w:type="table" w:styleId="TableNormal" w:default="1">
+    <w:name w:val="Table Normal"/>
+  </w:style>
+  <w:style w:type="paragraph" w:styleId="Heading1">
+    <w:name w:val="heading 1"/>
+    <w:basedOn w:val="Normal"/>
+    <w:next w:val="Normal"/>
+    <w:pPr>
+      <w:keepNext w:val="1"/>
+      <w:keepLines w:val="1"/>
+      <w:spacing w:after="120" w:before="400" w:lineRule="auto"/>
+    </w:pPr>
+    <w:rPr>
+      <w:sz w:val="40"/>
+      <w:szCs w:val="40"/>
+    </w:rPr>
+  </w:style>
+  <w:style w:type="paragraph" w:styleId="Heading2">
+    <w:name w:val="heading 2"/>
+    <w:basedOn w:val="Normal"/>
+    <w:next w:val="Normal"/>
+    <w:pPr>
+      <w:keepNext w:val="1"/>
+      <w:keepLines w:val="1"/>
+      <w:spacing w:after="120" w:before="360" w:lineRule="auto"/>
+    </w:pPr>
+    <w:rPr>
+      <w:b w:val="0"/>
+      <w:sz w:val="32"/>
+      <w:szCs w:val="32"/>
+    </w:rPr>
+  </w:style>
+  <w:style w:type="paragraph" w:styleId="Heading3">
+    <w:name w:val="heading 3"/>
+    <w:basedOn w:val="Normal"/>
+    <w:next w:val="Normal"/>
+    <w:pPr>
+      <w:keepNext w:val="1"/>
+      <w:keepLines w:val="1"/>
+      <w:spacing w:after="80" w:before="320" w:lineRule="auto"/>
+    </w:pPr>
+    <w:rPr>
+      <w:b w:val="0"/>
+      <w:color w:val="434343"/>
+      <w:sz w:val="28"/>
+      <w:szCs w:val="28"/>
+    </w:rPr>
+  </w:style>
+  <w:style w:type="paragraph" w:styleId="Heading4">
+    <w:name w:val="heading 4"/>
+    <w:basedOn w:val="Normal"/>
+    <w:next w:val="Normal"/>
+    <w:pPr>
+      <w:keepNext w:val="1"/>
+      <w:keepLines w:val="1"/>
+      <w:spacing w:after="80" w:before="280" w:lineRule="auto"/>
+    </w:pPr>
+    <w:rPr>
+      <w:color w:val="666666"/>
+      <w:sz w:val="24"/>
+      <w:szCs w:val="24"/>
+    </w:rPr>
+  </w:style>
+  <w:style w:type="paragraph" w:styleId="Heading5">
+    <w:name w:val="heading 5"/>
+    <w:basedOn w:val="Normal"/>
+    <w:next w:val="Normal"/>
+    <w:pPr>
+      <w:keepNext w:val="1"/>
+      <w:keepLines w:val="1"/>
+      <w:spacing w:after="80" w:before="240" w:lineRule="auto"/>
+    </w:pPr>
+    <w:rPr>
+      <w:color w:val="666666"/>
+      <w:sz w:val="22"/>
+      <w:szCs w:val="22"/>
+    </w:rPr>
+  </w:style>
+  <w:style w:type="paragraph" w:styleId="Heading6">
+    <w:name w:val="heading 6"/>
+    <w:basedOn w:val="Normal"/>
+    <w:next w:val="Normal"/>
+    <w:pPr>
+      <w:keepNext w:val="1"/>
+      <w:keepLines w:val="1"/>
+      <w:spacing w:after="80" w:before="240" w:lineRule="auto"/>
+    </w:pPr>
+    <w:rPr>
+      <w:i w:val="1"/>
+      <w:color w:val="666666"/>
+      <w:sz w:val="22"/>
+      <w:szCs w:val="22"/>
+    </w:rPr>
+  </w:style>
+  <w:style w:type="paragraph" w:styleId="Title">
+    <w:name w:val="Title"/>
+    <w:basedOn w:val="Normal"/>
+    <w:next w:val="Normal"/>
+    <w:pPr>
+      <w:keepNext w:val="1"/>
+      <w:keepLines w:val="1"/>
+      <w:spacing w:after="60" w:before="0" w:lineRule="auto"/>
+    </w:pPr>
+    <w:rPr>
+      <w:sz w:val="52"/>
+      <w:szCs w:val="52"/>
+    </w:rPr>
+  </w:style>
+  <w:style w:type="paragraph" w:styleId="Subtitle">
+    <w:name w:val="Subtitle"/>
+    <w:basedOn w:val="Normal"/>
+    <w:next w:val="Normal"/>
+    <w:pPr>
+      <w:keepNext w:val="1"/>
+      <w:keepLines w:val="1"/>
+      <w:spacing w:after="320" w:before="0" w:lineRule="auto"/>
+    </w:pPr>
+    <w:rPr>
+      <w:rFonts w:ascii="Arial" w:cs="Arial" w:eastAsia="Arial" w:hAnsi="Arial"/>
+      <w:i w:val="0"/>
+      <w:color w:val="666666"/>
+      <w:sz w:val="30"/>
+      <w:szCs w:val="30"/>
     </w:rPr>
   </w:style>
   <w:style w:type="paragraph" w:styleId="Subtitle">
@@ -885,7 +921,7 @@
 
 <file path=customXML/item1.xml><?xml version="1.0" encoding="utf-8"?>
 <go:gDocsCustomXmlDataStorage xmlns:go="http://customooxmlschemas.google.com/" xmlns:r="http://schemas.openxmlformats.org/officeDocument/2006/relationships">
-  <go:docsCustomData xmlns:go="http://customooxmlschemas.google.com/" roundtripDataSignature="AMtx7mg2fBEmfVIIWMI1//CD+G4plVX9cg==">AMUW2mUZuPWYHM0yUnPw7sx8YyWSoDy6qLjohLir/j75E8wOcqJLxf4UL9Z3ozETcj5xpZ+hGAegZXC5kiZpIAJObjDS9kpjZtOUyvmdhtXMAwnAsLL9C04=</go:docsCustomData>
+  <go:docsCustomData xmlns:go="http://customooxmlschemas.google.com/" roundtripDataSignature="AMtx7mi/NneyIh/w+gObHGNpEtTS8v8TyQ==">AMUW2mXIdTOVj9oL271ApllSctIj4YuWxVf21QIV0fv2p/FodTB2I/QkXW5akZaRMD7LXQx5MBdKlp0gTwHA3NWL8X15wRD8y8UbMjmCJ07YV1sfxQYtpjU=</go:docsCustomData>
 </go:gDocsCustomXmlDataStorage>
 </file>
 

</xml_diff>